<commit_message>
Adding and removing images now working, started working on docker still needs work
</commit_message>
<xml_diff>
--- a/Documents/UX feedback report.docx
+++ b/Documents/UX feedback report.docx
@@ -1800,13 +1800,13 @@
           <w:r>
             <w:fldChar w:fldCharType="separate"/>
           </w:r>
-          <w:hyperlink w:anchor="_Toc105969599" w:history="1">
+          <w:hyperlink w:anchor="_Toc106005097" w:history="1">
             <w:r>
               <w:rPr>
                 <w:rStyle w:val="Hyperlink"/>
                 <w:noProof/>
               </w:rPr>
-              <w:t>User 1 Wolfs,Esther E.A.C.​</w:t>
+              <w:t>User 1 Wolfs Esther E.A.C.​</w:t>
             </w:r>
             <w:r>
               <w:rPr>
@@ -1827,7 +1827,7 @@
                 <w:noProof/>
                 <w:webHidden/>
               </w:rPr>
-              <w:instrText xml:space="preserve"> PAGEREF _Toc105969599 \h </w:instrText>
+              <w:instrText xml:space="preserve"> PAGEREF _Toc106005097 \h </w:instrText>
             </w:r>
             <w:r>
               <w:rPr>
@@ -1865,10 +1865,12 @@
               <w:tab w:val="right" w:leader="dot" w:pos="9016"/>
             </w:tabs>
             <w:rPr>
+              <w:rFonts w:eastAsiaTheme="minorEastAsia"/>
               <w:noProof/>
-            </w:rPr>
-          </w:pPr>
-          <w:hyperlink w:anchor="_Toc105969600" w:history="1">
+              <w:lang w:val="en-NL" w:eastAsia="en-NL"/>
+            </w:rPr>
+          </w:pPr>
+          <w:hyperlink w:anchor="_Toc106005098" w:history="1">
             <w:r>
               <w:rPr>
                 <w:rStyle w:val="Hyperlink"/>
@@ -1895,7 +1897,7 @@
                 <w:noProof/>
                 <w:webHidden/>
               </w:rPr>
-              <w:instrText xml:space="preserve"> PAGEREF _Toc105969600 \h </w:instrText>
+              <w:instrText xml:space="preserve"> PAGEREF _Toc106005098 \h </w:instrText>
             </w:r>
             <w:r>
               <w:rPr>
@@ -1933,10 +1935,12 @@
               <w:tab w:val="right" w:leader="dot" w:pos="9016"/>
             </w:tabs>
             <w:rPr>
+              <w:rFonts w:eastAsiaTheme="minorEastAsia"/>
               <w:noProof/>
-            </w:rPr>
-          </w:pPr>
-          <w:hyperlink w:anchor="_Toc105969601" w:history="1">
+              <w:lang w:val="en-NL" w:eastAsia="en-NL"/>
+            </w:rPr>
+          </w:pPr>
+          <w:hyperlink w:anchor="_Toc106005099" w:history="1">
             <w:r>
               <w:rPr>
                 <w:rStyle w:val="Hyperlink"/>
@@ -1963,7 +1967,7 @@
                 <w:noProof/>
                 <w:webHidden/>
               </w:rPr>
-              <w:instrText xml:space="preserve"> PAGEREF _Toc105969601 \h </w:instrText>
+              <w:instrText xml:space="preserve"> PAGEREF _Toc106005099 \h </w:instrText>
             </w:r>
             <w:r>
               <w:rPr>
@@ -2006,13 +2010,13 @@
               <w:lang w:val="en-NL" w:eastAsia="en-NL"/>
             </w:rPr>
           </w:pPr>
-          <w:hyperlink w:anchor="_Toc105969602" w:history="1">
+          <w:hyperlink w:anchor="_Toc106005100" w:history="1">
             <w:r>
               <w:rPr>
                 <w:rStyle w:val="Hyperlink"/>
                 <w:noProof/>
               </w:rPr>
-              <w:t>User 2 Khan,Mohammad Nazibul M.N.K.​</w:t>
+              <w:t>User 2 Khan Mohammad Nazibul M.N.K.​</w:t>
             </w:r>
             <w:r>
               <w:rPr>
@@ -2033,7 +2037,7 @@
                 <w:noProof/>
                 <w:webHidden/>
               </w:rPr>
-              <w:instrText xml:space="preserve"> PAGEREF _Toc105969602 \h </w:instrText>
+              <w:instrText xml:space="preserve"> PAGEREF _Toc106005100 \h </w:instrText>
             </w:r>
             <w:r>
               <w:rPr>
@@ -2071,10 +2075,12 @@
               <w:tab w:val="right" w:leader="dot" w:pos="9016"/>
             </w:tabs>
             <w:rPr>
+              <w:rFonts w:eastAsiaTheme="minorEastAsia"/>
               <w:noProof/>
-            </w:rPr>
-          </w:pPr>
-          <w:hyperlink w:anchor="_Toc105969603" w:history="1">
+              <w:lang w:val="en-NL" w:eastAsia="en-NL"/>
+            </w:rPr>
+          </w:pPr>
+          <w:hyperlink w:anchor="_Toc106005101" w:history="1">
             <w:r>
               <w:rPr>
                 <w:rStyle w:val="Hyperlink"/>
@@ -2101,7 +2107,7 @@
                 <w:noProof/>
                 <w:webHidden/>
               </w:rPr>
-              <w:instrText xml:space="preserve"> PAGEREF _Toc105969603 \h </w:instrText>
+              <w:instrText xml:space="preserve"> PAGEREF _Toc106005101 \h </w:instrText>
             </w:r>
             <w:r>
               <w:rPr>
@@ -2139,10 +2145,12 @@
               <w:tab w:val="right" w:leader="dot" w:pos="9016"/>
             </w:tabs>
             <w:rPr>
+              <w:rFonts w:eastAsiaTheme="minorEastAsia"/>
               <w:noProof/>
-            </w:rPr>
-          </w:pPr>
-          <w:hyperlink w:anchor="_Toc105969604" w:history="1">
+              <w:lang w:val="en-NL" w:eastAsia="en-NL"/>
+            </w:rPr>
+          </w:pPr>
+          <w:hyperlink w:anchor="_Toc106005102" w:history="1">
             <w:r>
               <w:rPr>
                 <w:rStyle w:val="Hyperlink"/>
@@ -2169,7 +2177,77 @@
                 <w:noProof/>
                 <w:webHidden/>
               </w:rPr>
-              <w:instrText xml:space="preserve"> PAGEREF _Toc105969604 \h </w:instrText>
+              <w:instrText xml:space="preserve"> PAGEREF _Toc106005102 \h </w:instrText>
+            </w:r>
+            <w:r>
+              <w:rPr>
+                <w:noProof/>
+                <w:webHidden/>
+              </w:rPr>
+            </w:r>
+            <w:r>
+              <w:rPr>
+                <w:noProof/>
+                <w:webHidden/>
+              </w:rPr>
+              <w:fldChar w:fldCharType="separate"/>
+            </w:r>
+            <w:r>
+              <w:rPr>
+                <w:noProof/>
+                <w:webHidden/>
+              </w:rPr>
+              <w:t>4</w:t>
+            </w:r>
+            <w:r>
+              <w:rPr>
+                <w:noProof/>
+                <w:webHidden/>
+              </w:rPr>
+              <w:fldChar w:fldCharType="end"/>
+            </w:r>
+          </w:hyperlink>
+        </w:p>
+        <w:p>
+          <w:pPr>
+            <w:pStyle w:val="TOC1"/>
+            <w:tabs>
+              <w:tab w:val="right" w:leader="dot" w:pos="9016"/>
+            </w:tabs>
+            <w:rPr>
+              <w:rFonts w:eastAsiaTheme="minorEastAsia"/>
+              <w:noProof/>
+              <w:lang w:val="en-NL" w:eastAsia="en-NL"/>
+            </w:rPr>
+          </w:pPr>
+          <w:hyperlink w:anchor="_Toc106005103" w:history="1">
+            <w:r>
+              <w:rPr>
+                <w:rStyle w:val="Hyperlink"/>
+                <w:noProof/>
+              </w:rPr>
+              <w:t>Final score</w:t>
+            </w:r>
+            <w:r>
+              <w:rPr>
+                <w:noProof/>
+                <w:webHidden/>
+              </w:rPr>
+              <w:tab/>
+            </w:r>
+            <w:r>
+              <w:rPr>
+                <w:noProof/>
+                <w:webHidden/>
+              </w:rPr>
+              <w:fldChar w:fldCharType="begin"/>
+            </w:r>
+            <w:r>
+              <w:rPr>
+                <w:noProof/>
+                <w:webHidden/>
+              </w:rPr>
+              <w:instrText xml:space="preserve"> PAGEREF _Toc106005103 \h </w:instrText>
             </w:r>
             <w:r>
               <w:rPr>
@@ -2249,18 +2327,19 @@
               <w:noProof/>
             </w:rPr>
           </w:pPr>
-          <w:bookmarkStart w:id="0" w:name="_Toc105969599"/>
+          <w:bookmarkStart w:id="0" w:name="_Toc106005097"/>
           <w:r>
             <w:lastRenderedPageBreak/>
             <w:t xml:space="preserve">User 1 </w:t>
           </w:r>
-          <w:proofErr w:type="spellStart"/>
           <w:r>
-            <w:t>Wolfs,Esther</w:t>
+            <w:t>Wolfs</w:t>
           </w:r>
-          <w:proofErr w:type="spellEnd"/>
           <w:r>
-            <w:t xml:space="preserve"> E.A.C.​</w:t>
+            <w:t xml:space="preserve"> </w:t>
+          </w:r>
+          <w:r>
+            <w:t>Esther E.A.C.​</w:t>
           </w:r>
         </w:p>
       </w:sdtContent>
@@ -2273,7 +2352,7 @@
       <w:r>
         <w:tab/>
       </w:r>
-      <w:bookmarkStart w:id="1" w:name="_Toc105969600"/>
+      <w:bookmarkStart w:id="1" w:name="_Toc106005098"/>
       <w:r>
         <w:t>Feedback</w:t>
       </w:r>
@@ -2357,16 +2436,16 @@
         </w:numPr>
       </w:pPr>
       <w:r>
-        <w:t>CSS looks like trash</w:t>
-      </w:r>
-      <w:r>
-        <w:t>.</w:t>
+        <w:t>CSS looks like trash.</w:t>
       </w:r>
     </w:p>
     <w:p>
       <w:pPr>
         <w:pStyle w:val="ListParagraph"/>
-        <w:ind w:left="2160"/>
+        <w:numPr>
+          <w:ilvl w:val="0"/>
+          <w:numId w:val="6"/>
+        </w:numPr>
       </w:pPr>
       <w:r>
         <w:t>Overall a good website that does what it needs to do.</w:t>
@@ -2377,7 +2456,7 @@
         <w:pStyle w:val="Heading2"/>
         <w:ind w:left="720"/>
       </w:pPr>
-      <w:bookmarkStart w:id="2" w:name="_Toc105969601"/>
+      <w:bookmarkStart w:id="2" w:name="_Toc106005099"/>
       <w:r>
         <w:t>Score</w:t>
       </w:r>
@@ -2399,17 +2478,15 @@
       <w:pPr>
         <w:pStyle w:val="Heading1"/>
       </w:pPr>
-      <w:bookmarkStart w:id="3" w:name="_Toc105969602"/>
+      <w:bookmarkStart w:id="3" w:name="_Toc106005100"/>
       <w:r>
-        <w:t xml:space="preserve">User 2 </w:t>
+        <w:t>User 2 Khan</w:t>
       </w:r>
-      <w:proofErr w:type="spellStart"/>
-      <w:r>
-        <w:t>Khan,Mohammad</w:t>
-      </w:r>
-      <w:proofErr w:type="spellEnd"/>
       <w:r>
         <w:t xml:space="preserve"> </w:t>
+      </w:r>
+      <w:r>
+        <w:t xml:space="preserve">Mohammad </w:t>
       </w:r>
       <w:proofErr w:type="spellStart"/>
       <w:r>
@@ -2428,7 +2505,7 @@
       <w:r>
         <w:tab/>
       </w:r>
-      <w:bookmarkStart w:id="4" w:name="_Toc105969603"/>
+      <w:bookmarkStart w:id="4" w:name="_Toc106005101"/>
       <w:r>
         <w:t>Feedback</w:t>
       </w:r>
@@ -2487,7 +2564,7 @@
         <w:pStyle w:val="Heading2"/>
         <w:ind w:left="720"/>
       </w:pPr>
-      <w:bookmarkStart w:id="5" w:name="_Toc105969604"/>
+      <w:bookmarkStart w:id="5" w:name="_Toc106005102"/>
       <w:r>
         <w:t>Score</w:t>
       </w:r>
@@ -2496,14 +2573,34 @@
     <w:p>
       <w:pPr>
         <w:pStyle w:val="ListParagraph"/>
-        <w:ind w:left="1440"/>
-      </w:pPr>
+        <w:numPr>
+          <w:ilvl w:val="0"/>
+          <w:numId w:val="9"/>
+        </w:numPr>
+      </w:pPr>
+      <w:r>
+        <w:t>7/10</w:t>
+      </w:r>
+    </w:p>
+    <w:p/>
+    <w:p>
+      <w:pPr>
+        <w:pStyle w:val="Heading1"/>
+      </w:pPr>
+      <w:bookmarkStart w:id="6" w:name="_Toc106005103"/>
+      <w:r>
+        <w:t>Final score</w:t>
+      </w:r>
+      <w:bookmarkEnd w:id="6"/>
+      <w:r>
+        <w:t xml:space="preserve"> </w:t>
+      </w:r>
     </w:p>
     <w:p>
-      <w:pPr>
-        <w:pStyle w:val="ListParagraph"/>
-        <w:ind w:left="2160"/>
-      </w:pPr>
+      <w:r>
+        <w:tab/>
+        <w:t>7.5/10</w:t>
+      </w:r>
     </w:p>
     <w:p/>
     <w:sectPr>
@@ -2858,6 +2955,119 @@
     </w:lvl>
   </w:abstractNum>
   <w:abstractNum w:abstractNumId="3" w15:restartNumberingAfterBreak="0">
+    <w:nsid w:val="3720056E"/>
+    <w:multiLevelType w:val="hybridMultilevel"/>
+    <w:tmpl w:val="DEE0B9B2"/>
+    <w:lvl w:ilvl="0" w:tplc="20000001">
+      <w:start w:val="1"/>
+      <w:numFmt w:val="bullet"/>
+      <w:lvlText w:val=""/>
+      <w:lvlJc w:val="left"/>
+      <w:pPr>
+        <w:ind w:left="2880" w:hanging="360"/>
+      </w:pPr>
+      <w:rPr>
+        <w:rFonts w:ascii="Symbol" w:hAnsi="Symbol" w:hint="default"/>
+      </w:rPr>
+    </w:lvl>
+    <w:lvl w:ilvl="1" w:tplc="20000003" w:tentative="1">
+      <w:start w:val="1"/>
+      <w:numFmt w:val="bullet"/>
+      <w:lvlText w:val="o"/>
+      <w:lvlJc w:val="left"/>
+      <w:pPr>
+        <w:ind w:left="3600" w:hanging="360"/>
+      </w:pPr>
+      <w:rPr>
+        <w:rFonts w:ascii="Courier New" w:hAnsi="Courier New" w:cs="Courier New" w:hint="default"/>
+      </w:rPr>
+    </w:lvl>
+    <w:lvl w:ilvl="2" w:tplc="20000005" w:tentative="1">
+      <w:start w:val="1"/>
+      <w:numFmt w:val="bullet"/>
+      <w:lvlText w:val=""/>
+      <w:lvlJc w:val="left"/>
+      <w:pPr>
+        <w:ind w:left="4320" w:hanging="360"/>
+      </w:pPr>
+      <w:rPr>
+        <w:rFonts w:ascii="Wingdings" w:hAnsi="Wingdings" w:hint="default"/>
+      </w:rPr>
+    </w:lvl>
+    <w:lvl w:ilvl="3" w:tplc="20000001" w:tentative="1">
+      <w:start w:val="1"/>
+      <w:numFmt w:val="bullet"/>
+      <w:lvlText w:val=""/>
+      <w:lvlJc w:val="left"/>
+      <w:pPr>
+        <w:ind w:left="5040" w:hanging="360"/>
+      </w:pPr>
+      <w:rPr>
+        <w:rFonts w:ascii="Symbol" w:hAnsi="Symbol" w:hint="default"/>
+      </w:rPr>
+    </w:lvl>
+    <w:lvl w:ilvl="4" w:tplc="20000003" w:tentative="1">
+      <w:start w:val="1"/>
+      <w:numFmt w:val="bullet"/>
+      <w:lvlText w:val="o"/>
+      <w:lvlJc w:val="left"/>
+      <w:pPr>
+        <w:ind w:left="5760" w:hanging="360"/>
+      </w:pPr>
+      <w:rPr>
+        <w:rFonts w:ascii="Courier New" w:hAnsi="Courier New" w:cs="Courier New" w:hint="default"/>
+      </w:rPr>
+    </w:lvl>
+    <w:lvl w:ilvl="5" w:tplc="20000005" w:tentative="1">
+      <w:start w:val="1"/>
+      <w:numFmt w:val="bullet"/>
+      <w:lvlText w:val=""/>
+      <w:lvlJc w:val="left"/>
+      <w:pPr>
+        <w:ind w:left="6480" w:hanging="360"/>
+      </w:pPr>
+      <w:rPr>
+        <w:rFonts w:ascii="Wingdings" w:hAnsi="Wingdings" w:hint="default"/>
+      </w:rPr>
+    </w:lvl>
+    <w:lvl w:ilvl="6" w:tplc="20000001" w:tentative="1">
+      <w:start w:val="1"/>
+      <w:numFmt w:val="bullet"/>
+      <w:lvlText w:val=""/>
+      <w:lvlJc w:val="left"/>
+      <w:pPr>
+        <w:ind w:left="7200" w:hanging="360"/>
+      </w:pPr>
+      <w:rPr>
+        <w:rFonts w:ascii="Symbol" w:hAnsi="Symbol" w:hint="default"/>
+      </w:rPr>
+    </w:lvl>
+    <w:lvl w:ilvl="7" w:tplc="20000003" w:tentative="1">
+      <w:start w:val="1"/>
+      <w:numFmt w:val="bullet"/>
+      <w:lvlText w:val="o"/>
+      <w:lvlJc w:val="left"/>
+      <w:pPr>
+        <w:ind w:left="7920" w:hanging="360"/>
+      </w:pPr>
+      <w:rPr>
+        <w:rFonts w:ascii="Courier New" w:hAnsi="Courier New" w:cs="Courier New" w:hint="default"/>
+      </w:rPr>
+    </w:lvl>
+    <w:lvl w:ilvl="8" w:tplc="20000005" w:tentative="1">
+      <w:start w:val="1"/>
+      <w:numFmt w:val="bullet"/>
+      <w:lvlText w:val=""/>
+      <w:lvlJc w:val="left"/>
+      <w:pPr>
+        <w:ind w:left="8640" w:hanging="360"/>
+      </w:pPr>
+      <w:rPr>
+        <w:rFonts w:ascii="Wingdings" w:hAnsi="Wingdings" w:hint="default"/>
+      </w:rPr>
+    </w:lvl>
+  </w:abstractNum>
+  <w:abstractNum w:abstractNumId="4" w15:restartNumberingAfterBreak="0">
     <w:nsid w:val="39EB3922"/>
     <w:multiLevelType w:val="hybridMultilevel"/>
     <w:tmpl w:val="3C504FF2"/>
@@ -2970,7 +3180,233 @@
       </w:rPr>
     </w:lvl>
   </w:abstractNum>
-  <w:abstractNum w:abstractNumId="4" w15:restartNumberingAfterBreak="0">
+  <w:abstractNum w:abstractNumId="5" w15:restartNumberingAfterBreak="0">
+    <w:nsid w:val="4F437E0A"/>
+    <w:multiLevelType w:val="hybridMultilevel"/>
+    <w:tmpl w:val="20C0BE50"/>
+    <w:lvl w:ilvl="0" w:tplc="20000001">
+      <w:start w:val="1"/>
+      <w:numFmt w:val="bullet"/>
+      <w:lvlText w:val=""/>
+      <w:lvlJc w:val="left"/>
+      <w:pPr>
+        <w:ind w:left="720" w:hanging="360"/>
+      </w:pPr>
+      <w:rPr>
+        <w:rFonts w:ascii="Symbol" w:hAnsi="Symbol" w:hint="default"/>
+      </w:rPr>
+    </w:lvl>
+    <w:lvl w:ilvl="1" w:tplc="20000003" w:tentative="1">
+      <w:start w:val="1"/>
+      <w:numFmt w:val="bullet"/>
+      <w:lvlText w:val="o"/>
+      <w:lvlJc w:val="left"/>
+      <w:pPr>
+        <w:ind w:left="1440" w:hanging="360"/>
+      </w:pPr>
+      <w:rPr>
+        <w:rFonts w:ascii="Courier New" w:hAnsi="Courier New" w:cs="Courier New" w:hint="default"/>
+      </w:rPr>
+    </w:lvl>
+    <w:lvl w:ilvl="2" w:tplc="20000005" w:tentative="1">
+      <w:start w:val="1"/>
+      <w:numFmt w:val="bullet"/>
+      <w:lvlText w:val=""/>
+      <w:lvlJc w:val="left"/>
+      <w:pPr>
+        <w:ind w:left="2160" w:hanging="360"/>
+      </w:pPr>
+      <w:rPr>
+        <w:rFonts w:ascii="Wingdings" w:hAnsi="Wingdings" w:hint="default"/>
+      </w:rPr>
+    </w:lvl>
+    <w:lvl w:ilvl="3" w:tplc="20000001" w:tentative="1">
+      <w:start w:val="1"/>
+      <w:numFmt w:val="bullet"/>
+      <w:lvlText w:val=""/>
+      <w:lvlJc w:val="left"/>
+      <w:pPr>
+        <w:ind w:left="2880" w:hanging="360"/>
+      </w:pPr>
+      <w:rPr>
+        <w:rFonts w:ascii="Symbol" w:hAnsi="Symbol" w:hint="default"/>
+      </w:rPr>
+    </w:lvl>
+    <w:lvl w:ilvl="4" w:tplc="20000003" w:tentative="1">
+      <w:start w:val="1"/>
+      <w:numFmt w:val="bullet"/>
+      <w:lvlText w:val="o"/>
+      <w:lvlJc w:val="left"/>
+      <w:pPr>
+        <w:ind w:left="3600" w:hanging="360"/>
+      </w:pPr>
+      <w:rPr>
+        <w:rFonts w:ascii="Courier New" w:hAnsi="Courier New" w:cs="Courier New" w:hint="default"/>
+      </w:rPr>
+    </w:lvl>
+    <w:lvl w:ilvl="5" w:tplc="20000005" w:tentative="1">
+      <w:start w:val="1"/>
+      <w:numFmt w:val="bullet"/>
+      <w:lvlText w:val=""/>
+      <w:lvlJc w:val="left"/>
+      <w:pPr>
+        <w:ind w:left="4320" w:hanging="360"/>
+      </w:pPr>
+      <w:rPr>
+        <w:rFonts w:ascii="Wingdings" w:hAnsi="Wingdings" w:hint="default"/>
+      </w:rPr>
+    </w:lvl>
+    <w:lvl w:ilvl="6" w:tplc="20000001" w:tentative="1">
+      <w:start w:val="1"/>
+      <w:numFmt w:val="bullet"/>
+      <w:lvlText w:val=""/>
+      <w:lvlJc w:val="left"/>
+      <w:pPr>
+        <w:ind w:left="5040" w:hanging="360"/>
+      </w:pPr>
+      <w:rPr>
+        <w:rFonts w:ascii="Symbol" w:hAnsi="Symbol" w:hint="default"/>
+      </w:rPr>
+    </w:lvl>
+    <w:lvl w:ilvl="7" w:tplc="20000003" w:tentative="1">
+      <w:start w:val="1"/>
+      <w:numFmt w:val="bullet"/>
+      <w:lvlText w:val="o"/>
+      <w:lvlJc w:val="left"/>
+      <w:pPr>
+        <w:ind w:left="5760" w:hanging="360"/>
+      </w:pPr>
+      <w:rPr>
+        <w:rFonts w:ascii="Courier New" w:hAnsi="Courier New" w:cs="Courier New" w:hint="default"/>
+      </w:rPr>
+    </w:lvl>
+    <w:lvl w:ilvl="8" w:tplc="20000005" w:tentative="1">
+      <w:start w:val="1"/>
+      <w:numFmt w:val="bullet"/>
+      <w:lvlText w:val=""/>
+      <w:lvlJc w:val="left"/>
+      <w:pPr>
+        <w:ind w:left="6480" w:hanging="360"/>
+      </w:pPr>
+      <w:rPr>
+        <w:rFonts w:ascii="Wingdings" w:hAnsi="Wingdings" w:hint="default"/>
+      </w:rPr>
+    </w:lvl>
+  </w:abstractNum>
+  <w:abstractNum w:abstractNumId="6" w15:restartNumberingAfterBreak="0">
+    <w:nsid w:val="653F704D"/>
+    <w:multiLevelType w:val="hybridMultilevel"/>
+    <w:tmpl w:val="11B24CA8"/>
+    <w:lvl w:ilvl="0" w:tplc="20000001">
+      <w:start w:val="1"/>
+      <w:numFmt w:val="bullet"/>
+      <w:lvlText w:val=""/>
+      <w:lvlJc w:val="left"/>
+      <w:pPr>
+        <w:ind w:left="1440" w:hanging="360"/>
+      </w:pPr>
+      <w:rPr>
+        <w:rFonts w:ascii="Symbol" w:hAnsi="Symbol" w:hint="default"/>
+      </w:rPr>
+    </w:lvl>
+    <w:lvl w:ilvl="1" w:tplc="20000003" w:tentative="1">
+      <w:start w:val="1"/>
+      <w:numFmt w:val="bullet"/>
+      <w:lvlText w:val="o"/>
+      <w:lvlJc w:val="left"/>
+      <w:pPr>
+        <w:ind w:left="2160" w:hanging="360"/>
+      </w:pPr>
+      <w:rPr>
+        <w:rFonts w:ascii="Courier New" w:hAnsi="Courier New" w:cs="Courier New" w:hint="default"/>
+      </w:rPr>
+    </w:lvl>
+    <w:lvl w:ilvl="2" w:tplc="20000005" w:tentative="1">
+      <w:start w:val="1"/>
+      <w:numFmt w:val="bullet"/>
+      <w:lvlText w:val=""/>
+      <w:lvlJc w:val="left"/>
+      <w:pPr>
+        <w:ind w:left="2880" w:hanging="360"/>
+      </w:pPr>
+      <w:rPr>
+        <w:rFonts w:ascii="Wingdings" w:hAnsi="Wingdings" w:hint="default"/>
+      </w:rPr>
+    </w:lvl>
+    <w:lvl w:ilvl="3" w:tplc="20000001" w:tentative="1">
+      <w:start w:val="1"/>
+      <w:numFmt w:val="bullet"/>
+      <w:lvlText w:val=""/>
+      <w:lvlJc w:val="left"/>
+      <w:pPr>
+        <w:ind w:left="3600" w:hanging="360"/>
+      </w:pPr>
+      <w:rPr>
+        <w:rFonts w:ascii="Symbol" w:hAnsi="Symbol" w:hint="default"/>
+      </w:rPr>
+    </w:lvl>
+    <w:lvl w:ilvl="4" w:tplc="20000003" w:tentative="1">
+      <w:start w:val="1"/>
+      <w:numFmt w:val="bullet"/>
+      <w:lvlText w:val="o"/>
+      <w:lvlJc w:val="left"/>
+      <w:pPr>
+        <w:ind w:left="4320" w:hanging="360"/>
+      </w:pPr>
+      <w:rPr>
+        <w:rFonts w:ascii="Courier New" w:hAnsi="Courier New" w:cs="Courier New" w:hint="default"/>
+      </w:rPr>
+    </w:lvl>
+    <w:lvl w:ilvl="5" w:tplc="20000005" w:tentative="1">
+      <w:start w:val="1"/>
+      <w:numFmt w:val="bullet"/>
+      <w:lvlText w:val=""/>
+      <w:lvlJc w:val="left"/>
+      <w:pPr>
+        <w:ind w:left="5040" w:hanging="360"/>
+      </w:pPr>
+      <w:rPr>
+        <w:rFonts w:ascii="Wingdings" w:hAnsi="Wingdings" w:hint="default"/>
+      </w:rPr>
+    </w:lvl>
+    <w:lvl w:ilvl="6" w:tplc="20000001" w:tentative="1">
+      <w:start w:val="1"/>
+      <w:numFmt w:val="bullet"/>
+      <w:lvlText w:val=""/>
+      <w:lvlJc w:val="left"/>
+      <w:pPr>
+        <w:ind w:left="5760" w:hanging="360"/>
+      </w:pPr>
+      <w:rPr>
+        <w:rFonts w:ascii="Symbol" w:hAnsi="Symbol" w:hint="default"/>
+      </w:rPr>
+    </w:lvl>
+    <w:lvl w:ilvl="7" w:tplc="20000003" w:tentative="1">
+      <w:start w:val="1"/>
+      <w:numFmt w:val="bullet"/>
+      <w:lvlText w:val="o"/>
+      <w:lvlJc w:val="left"/>
+      <w:pPr>
+        <w:ind w:left="6480" w:hanging="360"/>
+      </w:pPr>
+      <w:rPr>
+        <w:rFonts w:ascii="Courier New" w:hAnsi="Courier New" w:cs="Courier New" w:hint="default"/>
+      </w:rPr>
+    </w:lvl>
+    <w:lvl w:ilvl="8" w:tplc="20000005" w:tentative="1">
+      <w:start w:val="1"/>
+      <w:numFmt w:val="bullet"/>
+      <w:lvlText w:val=""/>
+      <w:lvlJc w:val="left"/>
+      <w:pPr>
+        <w:ind w:left="7200" w:hanging="360"/>
+      </w:pPr>
+      <w:rPr>
+        <w:rFonts w:ascii="Wingdings" w:hAnsi="Wingdings" w:hint="default"/>
+      </w:rPr>
+    </w:lvl>
+  </w:abstractNum>
+  <w:abstractNum w:abstractNumId="7" w15:restartNumberingAfterBreak="0">
     <w:nsid w:val="699B38DB"/>
     <w:multiLevelType w:val="hybridMultilevel"/>
     <w:tmpl w:val="4E0CA6D0"/>
@@ -3083,7 +3519,7 @@
       </w:rPr>
     </w:lvl>
   </w:abstractNum>
-  <w:abstractNum w:abstractNumId="5" w15:restartNumberingAfterBreak="0">
+  <w:abstractNum w:abstractNumId="8" w15:restartNumberingAfterBreak="0">
     <w:nsid w:val="722076C7"/>
     <w:multiLevelType w:val="hybridMultilevel"/>
     <w:tmpl w:val="EA08F19C"/>
@@ -3197,7 +3633,7 @@
     </w:lvl>
   </w:abstractNum>
   <w:num w:numId="1" w16cid:durableId="1936016487">
-    <w:abstractNumId w:val="5"/>
+    <w:abstractNumId w:val="8"/>
   </w:num>
   <w:num w:numId="2" w16cid:durableId="1792551591">
     <w:abstractNumId w:val="1"/>
@@ -3206,13 +3642,22 @@
     <w:abstractNumId w:val="0"/>
   </w:num>
   <w:num w:numId="4" w16cid:durableId="849569374">
-    <w:abstractNumId w:val="4"/>
+    <w:abstractNumId w:val="7"/>
   </w:num>
   <w:num w:numId="5" w16cid:durableId="696976421">
     <w:abstractNumId w:val="2"/>
   </w:num>
   <w:num w:numId="6" w16cid:durableId="348989313">
+    <w:abstractNumId w:val="4"/>
+  </w:num>
+  <w:num w:numId="7" w16cid:durableId="1506746013">
     <w:abstractNumId w:val="3"/>
+  </w:num>
+  <w:num w:numId="8" w16cid:durableId="1448962200">
+    <w:abstractNumId w:val="5"/>
+  </w:num>
+  <w:num w:numId="9" w16cid:durableId="178281266">
+    <w:abstractNumId w:val="6"/>
   </w:num>
 </w:numbering>
 </file>

</xml_diff>